<commit_message>
remove password from User Entity of Schema diagram which is already in credintials entity
</commit_message>
<xml_diff>
--- a/Proposal/Proposal Farmo.docx
+++ b/Proposal/Proposal Farmo.docx
@@ -2236,10 +2236,10 @@
           <w:sz w:val="28"/>
         </w:rPr>
         <w:drawing>
-          <wp:inline distT="0" distB="0" distL="0" distR="0" wp14:anchorId="391DD22C" wp14:editId="194644C9">
-            <wp:extent cx="5274310" cy="6085205"/>
+          <wp:inline distT="0" distB="0" distL="0" distR="0" wp14:anchorId="0C3AA466" wp14:editId="510438EE">
+            <wp:extent cx="5718517" cy="6597706"/>
             <wp:effectExtent l="0" t="0" r="0" b="0"/>
-            <wp:docPr id="2006292416" name="Picture 2"/>
+            <wp:docPr id="1236161406" name="Picture 1"/>
             <wp:cNvGraphicFramePr>
               <a:graphicFrameLocks xmlns:a="http://schemas.openxmlformats.org/drawingml/2006/main" noChangeAspect="1"/>
             </wp:cNvGraphicFramePr>
@@ -2247,11 +2247,11 @@
               <a:graphicData uri="http://schemas.openxmlformats.org/drawingml/2006/picture">
                 <pic:pic xmlns:pic="http://schemas.openxmlformats.org/drawingml/2006/picture">
                   <pic:nvPicPr>
-                    <pic:cNvPr id="2006292416" name="Picture 2006292416"/>
+                    <pic:cNvPr id="1236161406" name="Picture 1236161406"/>
                     <pic:cNvPicPr/>
                   </pic:nvPicPr>
                   <pic:blipFill>
-                    <a:blip r:embed="rId11" cstate="print">
+                    <a:blip r:embed="rId11">
                       <a:extLst>
                         <a:ext uri="{28A0092B-C50C-407E-A947-70E740481C1C}">
                           <a14:useLocalDpi xmlns:a14="http://schemas.microsoft.com/office/drawing/2010/main" val="0"/>
@@ -2265,7 +2265,7 @@
                   <pic:spPr>
                     <a:xfrm>
                       <a:off x="0" y="0"/>
-                      <a:ext cx="5274310" cy="6085205"/>
+                      <a:ext cx="5720254" cy="6599710"/>
                     </a:xfrm>
                     <a:prstGeom prst="rect">
                       <a:avLst/>
@@ -10246,17 +10246,6 @@
 </file>
 
 <file path=customXml/item1.xml><?xml version="1.0" encoding="utf-8"?>
-<s:customData xmlns="http://www.wps.cn/officeDocument/2013/wpsCustomData" xmlns:s="http://www.wps.cn/officeDocument/2013/wpsCustomData">
-  <customSectProps>
-    <customSectPr/>
-  </customSectProps>
-  <customShpExts>
-    <customShpInfo spid="_x0000_s1026" textRotate="1"/>
-  </customShpExts>
-</s:customData>
-</file>
-
-<file path=customXml/item2.xml><?xml version="1.0" encoding="utf-8"?>
 <b:Sources xmlns:b="http://schemas.openxmlformats.org/officeDocument/2006/bibliography" xmlns="http://schemas.openxmlformats.org/officeDocument/2006/bibliography" SelectedStyle="\IEEE2006OfficeOnline.xsl" StyleName="IEEE" Version="2006">
   <b:Source>
     <b:Tag>Nep25</b:Tag>
@@ -10383,18 +10372,29 @@
 </b:Sources>
 </file>
 
+<file path=customXml/item2.xml><?xml version="1.0" encoding="utf-8"?>
+<s:customData xmlns="http://www.wps.cn/officeDocument/2013/wpsCustomData" xmlns:s="http://www.wps.cn/officeDocument/2013/wpsCustomData">
+  <customSectProps>
+    <customSectPr/>
+  </customSectProps>
+  <customShpExts>
+    <customShpInfo spid="_x0000_s1026" textRotate="1"/>
+  </customShpExts>
+</s:customData>
+</file>
+
 <file path=customXml/itemProps1.xml><?xml version="1.0" encoding="utf-8"?>
+<ds:datastoreItem xmlns:ds="http://schemas.openxmlformats.org/officeDocument/2006/customXml" ds:itemID="{5AA7BB5A-9958-44B4-A52B-97D8C0FBEC9B}">
+  <ds:schemaRefs>
+    <ds:schemaRef ds:uri="http://schemas.openxmlformats.org/officeDocument/2006/bibliography"/>
+  </ds:schemaRefs>
+</ds:datastoreItem>
+</file>
+
+<file path=customXml/itemProps2.xml><?xml version="1.0" encoding="utf-8"?>
 <ds:datastoreItem xmlns:ds="http://schemas.openxmlformats.org/officeDocument/2006/customXml" ds:itemID="{B1977F7D-205B-4081-913C-38D41E755F92}">
   <ds:schemaRefs>
     <ds:schemaRef ds:uri="http://www.wps.cn/officeDocument/2013/wpsCustomData"/>
   </ds:schemaRefs>
 </ds:datastoreItem>
-</file>
-
-<file path=customXml/itemProps2.xml><?xml version="1.0" encoding="utf-8"?>
-<ds:datastoreItem xmlns:ds="http://schemas.openxmlformats.org/officeDocument/2006/customXml" ds:itemID="{5AA7BB5A-9958-44B4-A52B-97D8C0FBEC9B}">
-  <ds:schemaRefs>
-    <ds:schemaRef ds:uri="http://schemas.openxmlformats.org/officeDocument/2006/bibliography"/>
-  </ds:schemaRefs>
-</ds:datastoreItem>
 </file>
</xml_diff>